<commit_message>
[RV]: upd report lab2
</commit_message>
<xml_diff>
--- a/semester_8/Raspredelitelnye_vychislenia/labs/lab2/lab2.docx
+++ b/semester_8/Raspredelitelnye_vychislenia/labs/lab2/lab2.docx
@@ -1,17 +1,900 @@
 
 <file path=word/document.xml><?xml version="1.0" encoding="utf-8"?>
-<w:document xmlns:wpc="http://schemas.microsoft.com/office/word/2010/wordprocessingCanvas" xmlns:cx="http://schemas.microsoft.com/office/drawing/2014/chartex" xmlns:cx1="http://schemas.microsoft.com/office/drawing/2015/9/8/chartex" xmlns:cx2="http://schemas.microsoft.com/office/drawing/2015/10/21/chartex" xmlns:cx3="http://schemas.microsoft.com/office/drawing/2016/5/9/chartex" xmlns:cx4="http://schemas.microsoft.com/office/drawing/2016/5/10/chartex" xmlns:cx5="http://schemas.microsoft.com/office/drawing/2016/5/11/chartex" xmlns:cx6="http://schemas.microsoft.com/office/drawing/2016/5/12/chartex" xmlns:cx7="http://schemas.microsoft.com/office/drawing/2016/5/13/chartex" xmlns:cx8="http://schemas.microsoft.com/office/drawing/2016/5/14/chartex" xmlns:mc="http://schemas.openxmlformats.org/markup-compatibility/2006" xmlns:aink="http://schemas.microsoft.com/office/drawing/2016/ink" xmlns:am3d="http://schemas.microsoft.com/office/drawing/2017/model3d" xmlns:o="urn:schemas-microsoft-com:office:office" xmlns:oel="http://schemas.microsoft.com/office/2019/extlst" xmlns:r="http://schemas.openxmlformats.org/officeDocument/2006/relationships" xmlns:m="http://schemas.openxmlformats.org/officeDocument/2006/math" xmlns:v="urn:schemas-microsoft-com:vml" xmlns:wp14="http://schemas.microsoft.com/office/word/2010/wordprocessingDrawing" xmlns:wp="http://schemas.openxmlformats.org/drawingml/2006/wordprocessingDrawing" xmlns:w10="urn:schemas-microsoft-com:office:word" xmlns:w="http://schemas.openxmlformats.org/wordprocessingml/2006/main" xmlns:w14="http://schemas.microsoft.com/office/word/2010/wordml" xmlns:w15="http://schemas.microsoft.com/office/word/2012/wordml" xmlns:w16cex="http://schemas.microsoft.com/office/word/2018/wordml/cex" xmlns:w16cid="http://schemas.microsoft.com/office/word/2016/wordml/cid" xmlns:w16="http://schemas.microsoft.com/office/word/2018/wordml" xmlns:w16du="http://schemas.microsoft.com/office/word/2023/wordml/word16du" xmlns:w16sdtdh="http://schemas.microsoft.com/office/word/2020/wordml/sdtdatahash" xmlns:w16sdtfl="http://schemas.microsoft.com/office/word/2024/wordml/sdtformatlock" xmlns:w16se="http://schemas.microsoft.com/office/word/2015/wordml/symex" xmlns:wpg="http://schemas.microsoft.com/office/word/2010/wordprocessingGroup" xmlns:wpi="http://schemas.microsoft.com/office/word/2010/wordprocessingInk" xmlns:wne="http://schemas.microsoft.com/office/word/2006/wordml" xmlns:wps="http://schemas.microsoft.com/office/word/2010/wordprocessingShape" mc:Ignorable="w14 w15 w16se w16cid w16 w16cex w16sdtdh w16sdtfl w16du wp14">
+<w:document xmlns:wpc="http://schemas.microsoft.com/office/word/2010/wordprocessingCanvas" xmlns:mc="http://schemas.openxmlformats.org/markup-compatibility/2006" xmlns:o="urn:schemas-microsoft-com:office:office" xmlns:r="http://schemas.openxmlformats.org/officeDocument/2006/relationships" xmlns:m="http://schemas.openxmlformats.org/officeDocument/2006/math" xmlns:v="urn:schemas-microsoft-com:vml" xmlns:wp14="http://schemas.microsoft.com/office/word/2010/wordprocessingDrawing" xmlns:wp="http://schemas.openxmlformats.org/drawingml/2006/wordprocessingDrawing" xmlns:w10="urn:schemas-microsoft-com:office:word" xmlns:w="http://schemas.openxmlformats.org/wordprocessingml/2006/main" xmlns:w14="http://schemas.microsoft.com/office/word/2010/wordml" xmlns:w15="http://schemas.microsoft.com/office/word/2012/wordml" xmlns:wpg="http://schemas.microsoft.com/office/word/2010/wordprocessingGroup" xmlns:wpi="http://schemas.microsoft.com/office/word/2010/wordprocessingInk" xmlns:wne="http://schemas.microsoft.com/office/word/2006/wordml" xmlns:wps="http://schemas.microsoft.com/office/word/2010/wordprocessingShape" mc:Ignorable="w14 w15 wp14">
   <w:body>
     <w:p>
       <w:pPr>
+        <w:pStyle w:val="ac"/>
+        <w:spacing w:before="0" w:beforeAutospacing="0" w:after="0" w:afterAutospacing="0" w:line="360" w:lineRule="auto"/>
+        <w:jc w:val="center"/>
+        <w:outlineLvl w:val="0"/>
+        <w:rPr>
+          <w:sz w:val="28"/>
+          <w:szCs w:val="28"/>
+        </w:rPr>
+      </w:pPr>
+      <w:r>
+        <w:rPr>
+          <w:sz w:val="28"/>
+          <w:szCs w:val="28"/>
+        </w:rPr>
+        <w:t>Министерство науки и высшего образования РФ</w:t>
+      </w:r>
+    </w:p>
+    <w:p>
+      <w:pPr>
+        <w:spacing w:after="0" w:line="360" w:lineRule="auto"/>
+        <w:jc w:val="center"/>
+        <w:rPr>
+          <w:rFonts w:eastAsia="Calibri"/>
+        </w:rPr>
+      </w:pPr>
+      <w:r>
+        <w:rPr>
+          <w:rFonts w:eastAsia="Calibri"/>
+        </w:rPr>
+        <w:t>Пензенский государственный университет</w:t>
+      </w:r>
+    </w:p>
+    <w:p>
+      <w:pPr>
+        <w:spacing w:after="0" w:line="360" w:lineRule="auto"/>
+        <w:jc w:val="center"/>
+        <w:rPr>
+          <w:rFonts w:eastAsia="Calibri"/>
+        </w:rPr>
+      </w:pPr>
+      <w:r>
+        <w:rPr>
+          <w:rFonts w:eastAsia="Calibri"/>
+        </w:rPr>
+        <w:t>Кафедра «Вычислительная техника»</w:t>
+      </w:r>
+    </w:p>
+    <w:p>
+      <w:pPr>
+        <w:spacing w:after="0" w:line="360" w:lineRule="auto"/>
+        <w:jc w:val="center"/>
+        <w:rPr>
+          <w:rFonts w:eastAsia="Calibri"/>
+          <w:b/>
+        </w:rPr>
+      </w:pPr>
+    </w:p>
+    <w:p>
+      <w:pPr>
+        <w:spacing w:after="0" w:line="360" w:lineRule="auto"/>
+        <w:rPr>
+          <w:rFonts w:eastAsia="Calibri"/>
+          <w:b/>
+        </w:rPr>
+      </w:pPr>
+    </w:p>
+    <w:p>
+      <w:pPr>
+        <w:spacing w:after="0" w:line="360" w:lineRule="auto"/>
+        <w:rPr>
+          <w:rFonts w:eastAsia="Calibri"/>
+          <w:b/>
+        </w:rPr>
+      </w:pPr>
+    </w:p>
+    <w:p>
+      <w:pPr>
+        <w:spacing w:after="0" w:line="360" w:lineRule="auto"/>
+        <w:rPr>
+          <w:rFonts w:eastAsia="Calibri"/>
+          <w:b/>
+        </w:rPr>
+      </w:pPr>
+    </w:p>
+    <w:p>
+      <w:pPr>
+        <w:spacing w:after="0" w:line="360" w:lineRule="auto"/>
+        <w:rPr>
+          <w:rFonts w:eastAsia="Calibri"/>
+          <w:b/>
+        </w:rPr>
+      </w:pPr>
+    </w:p>
+    <w:p>
+      <w:pPr>
+        <w:spacing w:after="0" w:line="360" w:lineRule="auto"/>
+        <w:rPr>
+          <w:rFonts w:eastAsia="Calibri"/>
+          <w:b/>
+        </w:rPr>
+      </w:pPr>
+    </w:p>
+    <w:p>
+      <w:pPr>
+        <w:spacing w:after="0" w:line="360" w:lineRule="auto"/>
+        <w:jc w:val="center"/>
+        <w:rPr>
+          <w:rFonts w:eastAsia="Calibri"/>
+          <w:b/>
+        </w:rPr>
+      </w:pPr>
+      <w:r>
+        <w:rPr>
+          <w:rFonts w:eastAsia="Calibri"/>
+          <w:b/>
+        </w:rPr>
+        <w:t>ОТЧЕТ</w:t>
+      </w:r>
+    </w:p>
+    <w:p>
+      <w:pPr>
+        <w:spacing w:after="0" w:line="360" w:lineRule="auto"/>
+        <w:jc w:val="center"/>
+        <w:rPr>
+          <w:rFonts w:eastAsia="Calibri"/>
+        </w:rPr>
+      </w:pPr>
+      <w:r>
+        <w:rPr>
+          <w:rFonts w:eastAsia="Calibri"/>
+        </w:rPr>
+        <w:t>по лабораторной работе №</w:t>
+      </w:r>
+      <w:r>
+        <w:rPr>
+          <w:rFonts w:eastAsia="Calibri"/>
+        </w:rPr>
+        <w:t>2</w:t>
+      </w:r>
+    </w:p>
+    <w:p>
+      <w:pPr>
+        <w:spacing w:after="0" w:line="360" w:lineRule="auto"/>
+        <w:jc w:val="center"/>
+        <w:rPr>
+          <w:rFonts w:eastAsia="Calibri"/>
+        </w:rPr>
+      </w:pPr>
+      <w:r>
+        <w:rPr>
+          <w:rFonts w:eastAsia="Calibri"/>
+        </w:rPr>
+        <w:t>по дисциплине «</w:t>
+      </w:r>
+      <w:r>
+        <w:rPr>
+          <w:rFonts w:eastAsia="Calibri"/>
+        </w:rPr>
+        <w:t>Распределенные вычисления</w:t>
+      </w:r>
+      <w:r>
+        <w:rPr>
+          <w:rFonts w:eastAsia="Calibri"/>
+        </w:rPr>
+        <w:t>»</w:t>
+      </w:r>
+    </w:p>
+    <w:p>
+      <w:pPr>
+        <w:spacing w:after="0" w:line="360" w:lineRule="auto"/>
+        <w:jc w:val="center"/>
+        <w:rPr>
+          <w:rFonts w:eastAsia="Calibri"/>
+        </w:rPr>
+      </w:pPr>
+      <w:r>
+        <w:rPr>
+          <w:rFonts w:eastAsia="Calibri"/>
+        </w:rPr>
+        <w:t>на тему «</w:t>
+      </w:r>
+      <w:r>
+        <w:rPr>
+          <w:rFonts w:eastAsia="Times New Roman"/>
+        </w:rPr>
+        <w:t>Разработка простейшей распределенной вычислительной системы</w:t>
+      </w:r>
+      <w:r>
+        <w:rPr>
+          <w:rFonts w:eastAsia="Calibri"/>
+        </w:rPr>
+        <w:t>»</w:t>
+      </w:r>
+    </w:p>
+    <w:p>
+      <w:pPr>
+        <w:spacing w:after="0" w:line="360" w:lineRule="auto"/>
+        <w:jc w:val="center"/>
+        <w:rPr>
+          <w:rFonts w:eastAsia="Calibri"/>
+        </w:rPr>
+      </w:pPr>
+    </w:p>
+    <w:p>
+      <w:pPr>
+        <w:spacing w:after="0" w:line="360" w:lineRule="auto"/>
+        <w:jc w:val="center"/>
+        <w:rPr>
+          <w:rFonts w:eastAsia="Calibri"/>
+        </w:rPr>
+      </w:pPr>
+    </w:p>
+    <w:p>
+      <w:pPr>
+        <w:spacing w:after="0" w:line="360" w:lineRule="auto"/>
+        <w:rPr>
+          <w:rFonts w:eastAsia="Calibri"/>
+        </w:rPr>
+      </w:pPr>
+    </w:p>
+    <w:p>
+      <w:pPr>
+        <w:spacing w:after="0" w:line="360" w:lineRule="auto"/>
+        <w:rPr>
+          <w:rFonts w:eastAsia="Calibri"/>
+        </w:rPr>
+      </w:pPr>
+    </w:p>
+    <w:p>
+      <w:pPr>
+        <w:spacing w:after="0" w:line="360" w:lineRule="auto"/>
+        <w:rPr>
+          <w:rFonts w:eastAsia="Calibri"/>
+        </w:rPr>
+      </w:pPr>
+    </w:p>
+    <w:p>
+      <w:pPr>
+        <w:spacing w:after="0" w:line="360" w:lineRule="auto"/>
+        <w:jc w:val="right"/>
+        <w:rPr>
+          <w:rFonts w:eastAsia="Calibri"/>
+        </w:rPr>
+      </w:pPr>
+      <w:r>
+        <w:rPr>
+          <w:rFonts w:eastAsia="Calibri"/>
+        </w:rPr>
+        <w:tab/>
+      </w:r>
+      <w:r>
+        <w:rPr>
+          <w:rFonts w:eastAsia="Calibri"/>
+        </w:rPr>
+        <w:tab/>
+      </w:r>
+      <w:r>
+        <w:rPr>
+          <w:rFonts w:eastAsia="Calibri"/>
+        </w:rPr>
+        <w:tab/>
+      </w:r>
+      <w:r>
+        <w:rPr>
+          <w:rFonts w:eastAsia="Calibri"/>
+        </w:rPr>
+        <w:tab/>
+      </w:r>
+      <w:r>
+        <w:rPr>
+          <w:rFonts w:eastAsia="Calibri"/>
+        </w:rPr>
+        <w:tab/>
+      </w:r>
+      <w:r>
+        <w:rPr>
+          <w:rFonts w:eastAsia="Calibri"/>
+        </w:rPr>
+        <w:tab/>
+        <w:t>Выполнили: студенты группы 22ВВП1</w:t>
+      </w:r>
+    </w:p>
+    <w:p>
+      <w:pPr>
+        <w:spacing w:after="0" w:line="360" w:lineRule="auto"/>
+        <w:ind w:left="5664" w:firstLine="148"/>
+        <w:jc w:val="right"/>
+        <w:rPr>
+          <w:rFonts w:eastAsia="Calibri"/>
+        </w:rPr>
+      </w:pPr>
+      <w:r>
+        <w:rPr>
+          <w:rFonts w:eastAsia="Calibri"/>
+        </w:rPr>
+        <w:t>Беляев Д. И.</w:t>
+      </w:r>
+    </w:p>
+    <w:p>
+      <w:pPr>
+        <w:spacing w:after="0" w:line="360" w:lineRule="auto"/>
+        <w:ind w:left="4248" w:firstLine="1564"/>
+        <w:jc w:val="right"/>
+        <w:rPr>
+          <w:rFonts w:eastAsia="Calibri"/>
+        </w:rPr>
+      </w:pPr>
+      <w:r>
+        <w:rPr>
+          <w:rFonts w:eastAsia="Calibri"/>
+        </w:rPr>
+        <w:t>Демин М. С.</w:t>
+      </w:r>
+    </w:p>
+    <w:p>
+      <w:pPr>
+        <w:spacing w:after="0" w:line="360" w:lineRule="auto"/>
+        <w:jc w:val="right"/>
+        <w:rPr>
+          <w:rFonts w:eastAsia="Calibri"/>
+        </w:rPr>
+      </w:pPr>
+      <w:r>
+        <w:rPr>
+          <w:rFonts w:eastAsia="Calibri"/>
+        </w:rPr>
+        <w:t>Сергунов М. Р.</w:t>
+      </w:r>
+    </w:p>
+    <w:p>
+      <w:pPr>
+        <w:spacing w:after="0" w:line="360" w:lineRule="auto"/>
+        <w:jc w:val="right"/>
+        <w:rPr>
+          <w:rFonts w:eastAsia="Calibri"/>
+        </w:rPr>
+      </w:pPr>
+    </w:p>
+    <w:p>
+      <w:pPr>
+        <w:spacing w:after="0" w:line="360" w:lineRule="auto"/>
+        <w:jc w:val="right"/>
+        <w:rPr>
+          <w:rFonts w:eastAsia="Calibri"/>
+        </w:rPr>
+      </w:pPr>
+      <w:r>
+        <w:rPr>
+          <w:rFonts w:eastAsia="Calibri"/>
+        </w:rPr>
+        <w:tab/>
+      </w:r>
+      <w:r>
+        <w:rPr>
+          <w:rFonts w:eastAsia="Calibri"/>
+        </w:rPr>
+        <w:tab/>
+      </w:r>
+      <w:r>
+        <w:rPr>
+          <w:rFonts w:eastAsia="Calibri"/>
+        </w:rPr>
+        <w:tab/>
+      </w:r>
+      <w:r>
+        <w:rPr>
+          <w:rFonts w:eastAsia="Calibri"/>
+        </w:rPr>
+        <w:tab/>
+      </w:r>
+      <w:r>
+        <w:rPr>
+          <w:rFonts w:eastAsia="Calibri"/>
+        </w:rPr>
+        <w:tab/>
+      </w:r>
+      <w:r>
+        <w:rPr>
+          <w:rFonts w:eastAsia="Calibri"/>
+        </w:rPr>
+        <w:tab/>
+        <w:t>Приняли:</w:t>
+      </w:r>
+    </w:p>
+    <w:p>
+      <w:pPr>
+        <w:spacing w:after="0" w:line="360" w:lineRule="auto"/>
+        <w:ind w:firstLine="5812"/>
+        <w:jc w:val="right"/>
+        <w:rPr>
+          <w:rFonts w:eastAsia="Calibri"/>
+        </w:rPr>
+      </w:pPr>
+      <w:r>
+        <w:rPr>
+          <w:rFonts w:eastAsia="Calibri"/>
+        </w:rPr>
+        <w:t>Федюнин Р. Н.</w:t>
+      </w:r>
+    </w:p>
+    <w:p>
+      <w:pPr>
+        <w:spacing w:after="0" w:line="360" w:lineRule="auto"/>
+        <w:ind w:firstLine="5812"/>
+        <w:jc w:val="right"/>
+        <w:rPr>
+          <w:rFonts w:eastAsia="Calibri"/>
+        </w:rPr>
+      </w:pPr>
+      <w:r>
+        <w:rPr>
+          <w:rFonts w:eastAsia="Calibri"/>
+        </w:rPr>
+        <w:t>Синев М. Г</w:t>
+      </w:r>
+      <w:r>
+        <w:rPr>
+          <w:rFonts w:eastAsia="Calibri"/>
+        </w:rPr>
+        <w:t>.</w:t>
+      </w:r>
+    </w:p>
+    <w:p>
+      <w:pPr>
+        <w:spacing w:after="0" w:line="360" w:lineRule="auto"/>
+        <w:rPr>
+          <w:rFonts w:eastAsia="Calibri"/>
+        </w:rPr>
+      </w:pPr>
+    </w:p>
+    <w:p>
+      <w:pPr>
+        <w:spacing w:after="0" w:line="360" w:lineRule="auto"/>
+        <w:rPr>
+          <w:rFonts w:eastAsia="Calibri"/>
+        </w:rPr>
+      </w:pPr>
+    </w:p>
+    <w:p>
+      <w:pPr>
+        <w:spacing w:after="0" w:line="360" w:lineRule="auto"/>
+        <w:rPr>
+          <w:rFonts w:eastAsia="Calibri"/>
+        </w:rPr>
+      </w:pPr>
+    </w:p>
+    <w:p>
+      <w:pPr>
+        <w:spacing w:after="0" w:line="360" w:lineRule="auto"/>
+        <w:jc w:val="center"/>
+        <w:rPr>
+          <w:rFonts w:eastAsia="Calibri"/>
+        </w:rPr>
+      </w:pPr>
+      <w:r>
+        <w:rPr>
+          <w:rFonts w:eastAsia="Calibri"/>
+        </w:rPr>
+        <w:t>Пенза 202</w:t>
+      </w:r>
+      <w:r>
+        <w:rPr>
+          <w:rFonts w:eastAsia="Calibri"/>
+        </w:rPr>
+        <w:t>6</w:t>
+      </w:r>
+    </w:p>
+    <w:p>
+      <w:pPr>
+        <w:spacing w:after="0" w:line="360" w:lineRule="auto"/>
+        <w:jc w:val="both"/>
+        <w:rPr>
+          <w:b/>
+        </w:rPr>
+      </w:pPr>
+      <w:r>
+        <w:rPr>
+          <w:b/>
+        </w:rPr>
+        <w:lastRenderedPageBreak/>
+        <w:t>Название</w:t>
+      </w:r>
+    </w:p>
+    <w:p>
+      <w:pPr>
+        <w:spacing w:after="0" w:line="360" w:lineRule="auto"/>
+        <w:jc w:val="both"/>
+        <w:rPr>
+          <w:b/>
+        </w:rPr>
+      </w:pPr>
+      <w:r>
+        <w:rPr>
+          <w:rFonts w:eastAsia="Times New Roman"/>
+        </w:rPr>
+        <w:t>Разработка простейшей распределенной вычислительной системы</w:t>
+      </w:r>
+      <w:r>
+        <w:rPr>
+          <w:b/>
+        </w:rPr>
+        <w:t xml:space="preserve"> </w:t>
+      </w:r>
+    </w:p>
+    <w:p>
+      <w:pPr>
+        <w:spacing w:after="0" w:line="360" w:lineRule="auto"/>
+        <w:jc w:val="both"/>
+        <w:rPr>
+          <w:b/>
+        </w:rPr>
+      </w:pPr>
+      <w:r>
+        <w:rPr>
+          <w:b/>
+        </w:rPr>
+        <w:t>Цель работы</w:t>
+      </w:r>
+    </w:p>
+    <w:p>
+      <w:pPr>
+        <w:spacing w:after="0" w:line="360" w:lineRule="auto"/>
+        <w:rPr>
+          <w:bCs w:val="0"/>
+        </w:rPr>
+      </w:pPr>
+      <w:r>
+        <w:t>И</w:t>
+      </w:r>
+      <w:r>
+        <w:t>зучение подхода к реализации распределенных вычислений и разработка с его использованием простейшей распределенной вычислительной системы.</w:t>
+      </w:r>
+    </w:p>
+    <w:p>
+      <w:pPr>
+        <w:spacing w:after="0" w:line="360" w:lineRule="auto"/>
+        <w:rPr>
+          <w:bCs w:val="0"/>
+        </w:rPr>
+      </w:pPr>
+      <w:r>
+        <w:rPr>
+          <w:b/>
+        </w:rPr>
+        <w:t>Задание</w:t>
+      </w:r>
+      <w:r>
+        <w:t xml:space="preserve"> </w:t>
+      </w:r>
+    </w:p>
+    <w:p>
+      <w:r>
+        <w:t xml:space="preserve">Разработать консольные клиентское и серверное приложения с </w:t>
+      </w:r>
+      <w:proofErr w:type="spellStart"/>
+      <w:proofErr w:type="gramStart"/>
+      <w:r>
+        <w:t>исполь-зованием</w:t>
+      </w:r>
+      <w:proofErr w:type="spellEnd"/>
+      <w:proofErr w:type="gramEnd"/>
+      <w:r>
+        <w:t xml:space="preserve"> языка С/С++ и библиотеки </w:t>
+      </w:r>
+      <w:r>
         <w:rPr>
           <w:lang w:val="en-US"/>
         </w:rPr>
+        <w:t>WinSock</w:t>
+      </w:r>
+      <w:r>
+        <w:t xml:space="preserve">, взаимодействующие по </w:t>
+      </w:r>
+      <w:proofErr w:type="spellStart"/>
+      <w:r>
+        <w:t>прото</w:t>
+      </w:r>
+      <w:proofErr w:type="spellEnd"/>
+      <w:r>
+        <w:t xml:space="preserve">-колу </w:t>
+      </w:r>
+      <w:r>
+        <w:rPr>
+          <w:lang w:val="en-US"/>
+        </w:rPr>
+        <w:t>TCP</w:t>
+      </w:r>
+      <w:r>
+        <w:t>/</w:t>
+      </w:r>
+      <w:r>
+        <w:rPr>
+          <w:lang w:val="en-US"/>
+        </w:rPr>
+        <w:t>IP</w:t>
+      </w:r>
+      <w:r>
+        <w:t xml:space="preserve">. Серверное приложение должно обеспечивать одновременное подключение нескольких клиентов, прием входящих сообщений от клиентов, осуществлять выдачу задания каждому клиенту и прием результатов </w:t>
+      </w:r>
+      <w:proofErr w:type="spellStart"/>
+      <w:proofErr w:type="gramStart"/>
+      <w:r>
+        <w:t>вычис-лений</w:t>
+      </w:r>
+      <w:proofErr w:type="spellEnd"/>
+      <w:proofErr w:type="gramEnd"/>
+      <w:r>
+        <w:t xml:space="preserve">, а также формирование конечного результата вычислений и </w:t>
+      </w:r>
+      <w:proofErr w:type="spellStart"/>
+      <w:r>
+        <w:t>отображе-ние</w:t>
+      </w:r>
+      <w:proofErr w:type="spellEnd"/>
+      <w:r>
+        <w:t xml:space="preserve"> его в консоли. Клиентское приложение в свою очередь должно </w:t>
+      </w:r>
+      <w:proofErr w:type="spellStart"/>
+      <w:proofErr w:type="gramStart"/>
+      <w:r>
+        <w:t>обеспечи-вать</w:t>
+      </w:r>
+      <w:proofErr w:type="spellEnd"/>
+      <w:proofErr w:type="gramEnd"/>
+      <w:r>
+        <w:t xml:space="preserve"> подключение к серверу (порт и </w:t>
+      </w:r>
+      <w:r>
+        <w:rPr>
+          <w:lang w:val="en-US"/>
+        </w:rPr>
+        <w:t>IP</w:t>
+      </w:r>
+      <w:r>
+        <w:t xml:space="preserve"> вводятся в консоли), прием от сервера задания, расчет задания и возврат результата вычислений серверу. </w:t>
+      </w:r>
+      <w:proofErr w:type="spellStart"/>
+      <w:proofErr w:type="gramStart"/>
+      <w:r>
+        <w:t>Паралле-лизм</w:t>
+      </w:r>
+      <w:proofErr w:type="spellEnd"/>
+      <w:proofErr w:type="gramEnd"/>
+      <w:r>
+        <w:t xml:space="preserve"> реализуется на уровне клиентских процессов без применения </w:t>
+      </w:r>
+      <w:proofErr w:type="spellStart"/>
+      <w:r>
+        <w:t>многопо</w:t>
+      </w:r>
+      <w:proofErr w:type="spellEnd"/>
+      <w:r>
+        <w:t xml:space="preserve">-точной архитектуры внутри каждого из клиентов. Объем задания для </w:t>
+      </w:r>
+      <w:proofErr w:type="spellStart"/>
+      <w:proofErr w:type="gramStart"/>
+      <w:r>
+        <w:t>каждо-го</w:t>
+      </w:r>
+      <w:proofErr w:type="spellEnd"/>
+      <w:proofErr w:type="gramEnd"/>
+      <w:r>
+        <w:t xml:space="preserve"> клиента должен быть одинаков и определен в самом начале вычислений, после подключения всех клиентов. Общая задача для вычислений </w:t>
+      </w:r>
+      <w:proofErr w:type="spellStart"/>
+      <w:proofErr w:type="gramStart"/>
+      <w:r>
+        <w:t>определя-ется</w:t>
+      </w:r>
+      <w:proofErr w:type="spellEnd"/>
+      <w:proofErr w:type="gramEnd"/>
+      <w:r>
+        <w:t xml:space="preserve"> в соответствии с номером варианта и заданием из Приложения 1. Оформление лабораторной работы должно быть выполнено в соответствии с требованиями, приведенными в Приложении 2.</w:t>
+      </w:r>
+    </w:p>
+    <w:p>
+      <w:r>
+        <w:t>Вариант 7.</w:t>
+      </w:r>
+    </w:p>
+    <w:tbl>
+      <w:tblPr>
+        <w:tblW w:w="0" w:type="auto"/>
+        <w:jc w:val="center"/>
+        <w:tblBorders>
+          <w:top w:val="single" w:sz="4" w:space="0" w:color="auto"/>
+          <w:left w:val="single" w:sz="4" w:space="0" w:color="auto"/>
+          <w:bottom w:val="single" w:sz="4" w:space="0" w:color="auto"/>
+          <w:right w:val="single" w:sz="4" w:space="0" w:color="auto"/>
+          <w:insideH w:val="single" w:sz="4" w:space="0" w:color="auto"/>
+          <w:insideV w:val="single" w:sz="4" w:space="0" w:color="auto"/>
+        </w:tblBorders>
+        <w:tblLook w:val="04A0" w:firstRow="1" w:lastRow="0" w:firstColumn="1" w:lastColumn="0" w:noHBand="0" w:noVBand="1"/>
+      </w:tblPr>
+      <w:tblGrid>
+        <w:gridCol w:w="2370"/>
+        <w:gridCol w:w="2907"/>
+        <w:gridCol w:w="2976"/>
+      </w:tblGrid>
+      <w:tr>
+        <w:trPr>
+          <w:jc w:val="center"/>
+        </w:trPr>
+        <w:tc>
+          <w:tcPr>
+            <w:tcW w:w="2370" w:type="dxa"/>
+            <w:vAlign w:val="center"/>
+          </w:tcPr>
+          <w:p>
+            <w:pPr>
+              <w:spacing w:after="0" w:line="360" w:lineRule="auto"/>
+              <w:jc w:val="center"/>
+              <w:rPr>
+                <w:lang w:val="en-US"/>
+              </w:rPr>
+            </w:pPr>
+            <w:r>
+              <w:rPr>
+                <w:lang w:val="en-US"/>
+              </w:rPr>
+              <w:t>7</w:t>
+            </w:r>
+          </w:p>
+        </w:tc>
+        <w:tc>
+          <w:tcPr>
+            <w:tcW w:w="2907" w:type="dxa"/>
+            <w:vAlign w:val="center"/>
+          </w:tcPr>
+          <w:p>
+            <w:pPr>
+              <w:spacing w:after="0" w:line="360" w:lineRule="auto"/>
+              <w:jc w:val="center"/>
+              <w:rPr>
+                <w:lang w:val="en-US"/>
+              </w:rPr>
+            </w:pPr>
+            <w:r>
+              <w:rPr>
+                <w:position w:val="-36"/>
+                <w:lang w:val="en-US"/>
+              </w:rPr>
+              <w:object w:dxaOrig="859" w:dyaOrig="859" w14:anchorId="30A70ACD">
+                <v:shapetype id="_x0000_t75" coordsize="21600,21600" o:spt="75" o:preferrelative="t" path="m@4@5l@4@11@9@11@9@5xe" filled="f" stroked="f">
+                  <v:stroke joinstyle="miter"/>
+                  <v:formulas>
+                    <v:f eqn="if lineDrawn pixelLineWidth 0"/>
+                    <v:f eqn="sum @0 1 0"/>
+                    <v:f eqn="sum 0 0 @1"/>
+                    <v:f eqn="prod @2 1 2"/>
+                    <v:f eqn="prod @3 21600 pixelWidth"/>
+                    <v:f eqn="prod @3 21600 pixelHeight"/>
+                    <v:f eqn="sum @0 0 1"/>
+                    <v:f eqn="prod @6 1 2"/>
+                    <v:f eqn="prod @7 21600 pixelWidth"/>
+                    <v:f eqn="sum @8 21600 0"/>
+                    <v:f eqn="prod @7 21600 pixelHeight"/>
+                    <v:f eqn="sum @10 21600 0"/>
+                  </v:formulas>
+                  <v:path o:extrusionok="f" gradientshapeok="t" o:connecttype="rect"/>
+                  <o:lock v:ext="edit" aspectratio="t"/>
+                </v:shapetype>
+                <v:shape id="_x0000_i1025" type="#_x0000_t75" style="width:42.75pt;height:42.75pt" o:ole="">
+                  <v:imagedata r:id="rId4" o:title=""/>
+                </v:shape>
+                <o:OLEObject Type="Embed" ProgID="Equation.DSMT4" ShapeID="_x0000_i1025" DrawAspect="Content" ObjectID="_1832518480" r:id="rId5"/>
+              </w:object>
+            </w:r>
+          </w:p>
+        </w:tc>
+        <w:tc>
+          <w:tcPr>
+            <w:tcW w:w="2976" w:type="dxa"/>
+            <w:vAlign w:val="center"/>
+          </w:tcPr>
+          <w:p>
+            <w:pPr>
+              <w:spacing w:after="0" w:line="360" w:lineRule="auto"/>
+              <w:jc w:val="center"/>
+              <w:rPr>
+                <w:lang w:val="en-US"/>
+              </w:rPr>
+            </w:pPr>
+            <w:r>
+              <w:rPr>
+                <w:lang w:val="en-US"/>
+              </w:rPr>
+              <w:t>0,0</w:t>
+            </w:r>
+            <w:r>
+              <w:rPr>
+                <w:lang w:val="en-US"/>
+              </w:rPr>
+              <w:t>0</w:t>
+            </w:r>
+            <w:r>
+              <w:t>0</w:t>
+            </w:r>
+            <w:r>
+              <w:rPr>
+                <w:lang w:val="en-US"/>
+              </w:rPr>
+              <w:t>0001</w:t>
+            </w:r>
+          </w:p>
+        </w:tc>
+      </w:tr>
+    </w:tbl>
+    <w:p/>
+    <w:p>
+      <w:r>
+        <w:br w:type="page"/>
+      </w:r>
+    </w:p>
+    <w:p>
+      <w:pPr>
+        <w:rPr>
+          <w:b/>
+        </w:rPr>
+      </w:pPr>
+      <w:r>
+        <w:rPr>
+          <w:b/>
+        </w:rPr>
+        <w:lastRenderedPageBreak/>
+        <w:t>Ход работы</w:t>
+      </w:r>
+    </w:p>
+    <w:p>
+      <w:pPr>
+        <w:rPr>
+          <w:i/>
+        </w:rPr>
+      </w:pPr>
+      <w:r>
+        <w:rPr>
+          <w:i/>
+        </w:rPr>
+        <w:t>включающий словесное описание алгоритма работы программы или его графическое представление</w:t>
+      </w:r>
+    </w:p>
+    <w:p/>
+    <w:p>
+      <w:pPr>
+        <w:rPr>
+          <w:b/>
+        </w:rPr>
+      </w:pPr>
+      <w:r>
+        <w:rPr>
+          <w:b/>
+        </w:rPr>
+        <w:t>Листинг програм</w:t>
+      </w:r>
+      <w:r>
+        <w:rPr>
+          <w:b/>
+        </w:rPr>
+        <w:t>м</w:t>
+      </w:r>
+      <w:r>
+        <w:rPr>
+          <w:b/>
+        </w:rPr>
+        <w:t>ы</w:t>
+      </w:r>
+    </w:p>
+    <w:p/>
+    <w:p>
+      <w:pPr>
+        <w:rPr>
+          <w:b/>
+        </w:rPr>
+      </w:pPr>
+      <w:r>
+        <w:rPr>
+          <w:b/>
+        </w:rPr>
+        <w:t>Результат выполнения программы</w:t>
+      </w:r>
+    </w:p>
+    <w:p>
+      <w:pPr>
+        <w:rPr>
+          <w:lang w:val="en-US"/>
+        </w:rPr>
       </w:pPr>
       <w:r>
         <w:rPr>
           <w:noProof/>
-          <w:lang w:val="en-US"/>
+          <w:lang w:eastAsia="ru-RU"/>
         </w:rPr>
         <w:drawing>
           <wp:inline distT="0" distB="0" distL="0" distR="0" wp14:anchorId="62600407" wp14:editId="2C4E08E3">
@@ -31,7 +914,7 @@
                     </pic:cNvPicPr>
                   </pic:nvPicPr>
                   <pic:blipFill>
-                    <a:blip r:embed="rId4" cstate="print">
+                    <a:blip r:embed="rId6" cstate="print">
                       <a:extLst>
                         <a:ext uri="{28A0092B-C50C-407E-A947-70E740481C1C}">
                           <a14:useLocalDpi xmlns:a14="http://schemas.microsoft.com/office/drawing/2010/main" val="0"/>
@@ -65,6 +948,10 @@
     </w:p>
     <w:p>
       <w:r>
+        <w:rPr>
+          <w:noProof/>
+          <w:lang w:eastAsia="ru-RU"/>
+        </w:rPr>
         <w:drawing>
           <wp:inline distT="0" distB="0" distL="0" distR="0" wp14:anchorId="7C41B37E" wp14:editId="7F8FE12E">
             <wp:extent cx="4763165" cy="2372056"/>
@@ -81,7 +968,7 @@
                     <pic:cNvPicPr/>
                   </pic:nvPicPr>
                   <pic:blipFill>
-                    <a:blip r:embed="rId5"/>
+                    <a:blip r:embed="rId7"/>
                     <a:stretch>
                       <a:fillRect/>
                     </a:stretch>
@@ -102,6 +989,48 @@
         </w:drawing>
       </w:r>
     </w:p>
+    <w:p>
+      <w:pPr>
+        <w:rPr>
+          <w:b/>
+        </w:rPr>
+      </w:pPr>
+    </w:p>
+    <w:p>
+      <w:pPr>
+        <w:rPr>
+          <w:b/>
+        </w:rPr>
+      </w:pPr>
+      <w:r>
+        <w:rPr>
+          <w:b/>
+        </w:rPr>
+        <w:t>Вывод</w:t>
+      </w:r>
+    </w:p>
+    <w:p>
+      <w:r>
+        <w:t>И</w:t>
+      </w:r>
+      <w:r>
+        <w:t>зучили подход</w:t>
+      </w:r>
+      <w:r>
+        <w:t xml:space="preserve"> к реализации распре</w:t>
+      </w:r>
+      <w:r>
+        <w:t>деленных вычислений и разработали</w:t>
+      </w:r>
+      <w:r>
+        <w:t xml:space="preserve"> с его использова</w:t>
+      </w:r>
+      <w:bookmarkStart w:id="0" w:name="_GoBack"/>
+      <w:bookmarkEnd w:id="0"/>
+      <w:r>
+        <w:t>нием простейшей распределенной вычислительной системы.</w:t>
+      </w:r>
+    </w:p>
     <w:sectPr>
       <w:pgSz w:w="11906" w:h="16838"/>
       <w:pgMar w:top="1134" w:right="850" w:bottom="1134" w:left="1701" w:header="708" w:footer="708" w:gutter="0"/>
@@ -113,7 +1042,7 @@
 </file>
 
 <file path=word/styles.xml><?xml version="1.0" encoding="utf-8"?>
-<w:styles xmlns:mc="http://schemas.openxmlformats.org/markup-compatibility/2006" xmlns:r="http://schemas.openxmlformats.org/officeDocument/2006/relationships" xmlns:w="http://schemas.openxmlformats.org/wordprocessingml/2006/main" xmlns:w14="http://schemas.microsoft.com/office/word/2010/wordml" xmlns:w15="http://schemas.microsoft.com/office/word/2012/wordml" xmlns:w16cex="http://schemas.microsoft.com/office/word/2018/wordml/cex" xmlns:w16cid="http://schemas.microsoft.com/office/word/2016/wordml/cid" xmlns:w16="http://schemas.microsoft.com/office/word/2018/wordml" xmlns:w16du="http://schemas.microsoft.com/office/word/2023/wordml/word16du" xmlns:w16sdtdh="http://schemas.microsoft.com/office/word/2020/wordml/sdtdatahash" xmlns:w16sdtfl="http://schemas.microsoft.com/office/word/2024/wordml/sdtformatlock" xmlns:w16se="http://schemas.microsoft.com/office/word/2015/wordml/symex" mc:Ignorable="w14 w15 w16se w16cid w16 w16cex w16sdtdh w16sdtfl w16du">
+<w:styles xmlns:mc="http://schemas.openxmlformats.org/markup-compatibility/2006" xmlns:r="http://schemas.openxmlformats.org/officeDocument/2006/relationships" xmlns:w="http://schemas.openxmlformats.org/wordprocessingml/2006/main" xmlns:w14="http://schemas.microsoft.com/office/word/2010/wordml" xmlns:w15="http://schemas.microsoft.com/office/word/2012/wordml" mc:Ignorable="w14 w15">
   <w:docDefaults>
     <w:rPrDefault>
       <w:rPr>
@@ -133,7 +1062,7 @@
       </w:pPr>
     </w:pPrDefault>
   </w:docDefaults>
-  <w:latentStyles w:defLockedState="0" w:defUIPriority="99" w:defSemiHidden="0" w:defUnhideWhenUsed="0" w:defQFormat="0" w:count="376">
+  <w:latentStyles w:defLockedState="0" w:defUIPriority="99" w:defSemiHidden="0" w:defUnhideWhenUsed="0" w:defQFormat="0" w:count="371">
     <w:lsdException w:name="Normal" w:uiPriority="0" w:qFormat="1"/>
     <w:lsdException w:name="heading 1" w:uiPriority="9" w:qFormat="1"/>
     <w:lsdException w:name="heading 2" w:semiHidden="1" w:uiPriority="9" w:unhideWhenUsed="1" w:qFormat="1"/>
@@ -505,11 +1434,6 @@
     <w:lsdException w:name="List Table 5 Dark Accent 6" w:uiPriority="50"/>
     <w:lsdException w:name="List Table 6 Colorful Accent 6" w:uiPriority="51"/>
     <w:lsdException w:name="List Table 7 Colorful Accent 6" w:uiPriority="52"/>
-    <w:lsdException w:name="Mention" w:semiHidden="1" w:unhideWhenUsed="1"/>
-    <w:lsdException w:name="Smart Hyperlink" w:semiHidden="1" w:unhideWhenUsed="1"/>
-    <w:lsdException w:name="Hashtag" w:semiHidden="1" w:unhideWhenUsed="1"/>
-    <w:lsdException w:name="Unresolved Mention" w:semiHidden="1" w:unhideWhenUsed="1"/>
-    <w:lsdException w:name="Smart Link" w:semiHidden="1" w:unhideWhenUsed="1"/>
   </w:latentStyles>
   <w:style w:type="paragraph" w:default="1" w:styleId="a">
     <w:name w:val="Normal"/>
@@ -878,7 +1802,7 @@
     </w:rPr>
   </w:style>
   <w:style w:type="character" w:customStyle="1" w:styleId="a4">
-    <w:name w:val="Заголовок Знак"/>
+    <w:name w:val="Название Знак"/>
     <w:basedOn w:val="a0"/>
     <w:link w:val="a3"/>
     <w:uiPriority w:val="10"/>
@@ -1023,6 +1947,27 @@
       <w:smallCaps/>
       <w:color w:val="2F5496" w:themeColor="accent1" w:themeShade="BF"/>
       <w:spacing w:val="5"/>
+    </w:rPr>
+  </w:style>
+  <w:style w:type="paragraph" w:styleId="ac">
+    <w:name w:val="Normal (Web)"/>
+    <w:basedOn w:val="a"/>
+    <w:uiPriority w:val="99"/>
+    <w:semiHidden/>
+    <w:unhideWhenUsed/>
+    <w:rsid w:val="00D32EFF"/>
+    <w:pPr>
+      <w:spacing w:before="100" w:beforeAutospacing="1" w:after="100" w:afterAutospacing="1" w:line="240" w:lineRule="auto"/>
+    </w:pPr>
+    <w:rPr>
+      <w:rFonts w:eastAsia="Times New Roman"/>
+      <w:bCs w:val="0"/>
+      <w:color w:val="auto"/>
+      <w:kern w:val="0"/>
+      <w:sz w:val="24"/>
+      <w:szCs w:val="24"/>
+      <w:lang w:eastAsia="ru-RU"/>
+      <w14:ligatures w14:val="none"/>
     </w:rPr>
   </w:style>
 </w:styles>

</xml_diff>